<commit_message>
Class work and MCQ 18 June 2023
</commit_message>
<xml_diff>
--- a/javascript/JavaScriptMCQ/Exam9_JavaScript_A.docx
+++ b/javascript/JavaScriptMCQ/Exam9_JavaScript_A.docx
@@ -1,6 +1,6 @@
 
 <file path=word/document.xml><?xml version="1.0" encoding="utf-8"?>
-<w:document xmlns:wpc="http://schemas.microsoft.com/office/word/2010/wordprocessingCanvas" xmlns:cx="http://schemas.microsoft.com/office/drawing/2014/chartex" xmlns:cx1="http://schemas.microsoft.com/office/drawing/2015/9/8/chartex" xmlns:cx2="http://schemas.microsoft.com/office/drawing/2015/10/21/chartex" xmlns:cx3="http://schemas.microsoft.com/office/drawing/2016/5/9/chartex" xmlns:cx4="http://schemas.microsoft.com/office/drawing/2016/5/10/chartex" xmlns:cx5="http://schemas.microsoft.com/office/drawing/2016/5/11/chartex" xmlns:cx6="http://schemas.microsoft.com/office/drawing/2016/5/12/chartex" xmlns:cx7="http://schemas.microsoft.com/office/drawing/2016/5/13/chartex" xmlns:cx8="http://schemas.microsoft.com/office/drawing/2016/5/14/chartex" xmlns:mc="http://schemas.openxmlformats.org/markup-compatibility/2006" xmlns:aink="http://schemas.microsoft.com/office/drawing/2016/ink" xmlns:am3d="http://schemas.microsoft.com/office/drawing/2017/model3d" xmlns:o="urn:schemas-microsoft-com:office:office" xmlns:r="http://schemas.openxmlformats.org/officeDocument/2006/relationships" xmlns:m="http://schemas.openxmlformats.org/officeDocument/2006/math" xmlns:v="urn:schemas-microsoft-com:vml" xmlns:wp14="http://schemas.microsoft.com/office/word/2010/wordprocessingDrawing" xmlns:wp="http://schemas.openxmlformats.org/drawingml/2006/wordprocessingDrawing" xmlns:w10="urn:schemas-microsoft-com:office:word" xmlns:w="http://schemas.openxmlformats.org/wordprocessingml/2006/main" xmlns:w14="http://schemas.microsoft.com/office/word/2010/wordml" xmlns:w15="http://schemas.microsoft.com/office/word/2012/wordml" xmlns:w16cex="http://schemas.microsoft.com/office/word/2018/wordml/cex" xmlns:w16cid="http://schemas.microsoft.com/office/word/2016/wordml/cid" xmlns:w16="http://schemas.microsoft.com/office/word/2018/wordml" xmlns:w16se="http://schemas.microsoft.com/office/word/2015/wordml/symex" xmlns:wpg="http://schemas.microsoft.com/office/word/2010/wordprocessingGroup" xmlns:wpi="http://schemas.microsoft.com/office/word/2010/wordprocessingInk" xmlns:wne="http://schemas.microsoft.com/office/word/2006/wordml" xmlns:wps="http://schemas.microsoft.com/office/word/2010/wordprocessingShape" mc:Ignorable="w14 w15 w16se w16cid w16 w16cex wp14">
+<w:document xmlns:wpc="http://schemas.microsoft.com/office/word/2010/wordprocessingCanvas" xmlns:cx="http://schemas.microsoft.com/office/drawing/2014/chartex" xmlns:cx1="http://schemas.microsoft.com/office/drawing/2015/9/8/chartex" xmlns:cx2="http://schemas.microsoft.com/office/drawing/2015/10/21/chartex" xmlns:cx3="http://schemas.microsoft.com/office/drawing/2016/5/9/chartex" xmlns:cx4="http://schemas.microsoft.com/office/drawing/2016/5/10/chartex" xmlns:cx5="http://schemas.microsoft.com/office/drawing/2016/5/11/chartex" xmlns:cx6="http://schemas.microsoft.com/office/drawing/2016/5/12/chartex" xmlns:cx7="http://schemas.microsoft.com/office/drawing/2016/5/13/chartex" xmlns:cx8="http://schemas.microsoft.com/office/drawing/2016/5/14/chartex" xmlns:mc="http://schemas.openxmlformats.org/markup-compatibility/2006" xmlns:aink="http://schemas.microsoft.com/office/drawing/2016/ink" xmlns:am3d="http://schemas.microsoft.com/office/drawing/2017/model3d" xmlns:o="urn:schemas-microsoft-com:office:office" xmlns:oel="http://schemas.microsoft.com/office/2019/extlst" xmlns:r="http://schemas.openxmlformats.org/officeDocument/2006/relationships" xmlns:m="http://schemas.openxmlformats.org/officeDocument/2006/math" xmlns:v="urn:schemas-microsoft-com:vml" xmlns:wp14="http://schemas.microsoft.com/office/word/2010/wordprocessingDrawing" xmlns:wp="http://schemas.openxmlformats.org/drawingml/2006/wordprocessingDrawing" xmlns:w10="urn:schemas-microsoft-com:office:word" xmlns:w="http://schemas.openxmlformats.org/wordprocessingml/2006/main" xmlns:w14="http://schemas.microsoft.com/office/word/2010/wordml" xmlns:w15="http://schemas.microsoft.com/office/word/2012/wordml" xmlns:w16cex="http://schemas.microsoft.com/office/word/2018/wordml/cex" xmlns:w16cid="http://schemas.microsoft.com/office/word/2016/wordml/cid" xmlns:w16="http://schemas.microsoft.com/office/word/2018/wordml" xmlns:w16sdtdh="http://schemas.microsoft.com/office/word/2020/wordml/sdtdatahash" xmlns:w16se="http://schemas.microsoft.com/office/word/2015/wordml/symex" xmlns:wpg="http://schemas.microsoft.com/office/word/2010/wordprocessingGroup" xmlns:wpi="http://schemas.microsoft.com/office/word/2010/wordprocessingInk" xmlns:wne="http://schemas.microsoft.com/office/word/2006/wordml" xmlns:wps="http://schemas.microsoft.com/office/word/2010/wordprocessingShape" mc:Ignorable="w14 w15 w16se w16cid w16 w16cex w16sdtdh wp14">
   <w:body>
     <w:p>
       <w:pPr>
@@ -284,6 +284,7 @@
               </w:rPr>
             </w:pPr>
             <w:proofErr w:type="spellStart"/>
+            <w:proofErr w:type="gramStart"/>
             <w:r>
               <w:rPr>
                 <w:rFonts w:cstheme="minorHAnsi"/>
@@ -292,6 +293,7 @@
               <w:t>document.write</w:t>
             </w:r>
             <w:proofErr w:type="spellEnd"/>
+            <w:proofErr w:type="gramEnd"/>
             <w:r>
               <w:rPr>
                 <w:rFonts w:cstheme="minorHAnsi"/>
@@ -640,13 +642,23 @@
               </w:rPr>
               <w:t xml:space="preserve">a. </w:t>
             </w:r>
+            <w:proofErr w:type="gramStart"/>
             <w:r>
               <w:rPr>
                 <w:rFonts w:cstheme="minorHAnsi"/>
                 <w:szCs w:val="22"/>
                 <w:highlight w:val="yellow"/>
               </w:rPr>
-              <w:t>alert(“Cox\’s Bazar”)</w:t>
+              <w:t>alert(</w:t>
+            </w:r>
+            <w:proofErr w:type="gramEnd"/>
+            <w:r>
+              <w:rPr>
+                <w:rFonts w:cstheme="minorHAnsi"/>
+                <w:szCs w:val="22"/>
+                <w:highlight w:val="yellow"/>
+              </w:rPr>
+              <w:t>“Cox\’s Bazar”)</w:t>
             </w:r>
             <w:r>
               <w:rPr>
@@ -668,7 +680,38 @@
                 <w:rFonts w:cstheme="minorHAnsi"/>
                 <w:szCs w:val="22"/>
               </w:rPr>
-              <w:t xml:space="preserve">c. alert(“Coxa\s’ Bazar”)    d. alert(“Cox’s Bazar”)   </w:t>
+              <w:t xml:space="preserve">c. </w:t>
+            </w:r>
+            <w:proofErr w:type="gramStart"/>
+            <w:r>
+              <w:rPr>
+                <w:rFonts w:cstheme="minorHAnsi"/>
+                <w:szCs w:val="22"/>
+              </w:rPr>
+              <w:t>alert(</w:t>
+            </w:r>
+            <w:proofErr w:type="gramEnd"/>
+            <w:r>
+              <w:rPr>
+                <w:rFonts w:cstheme="minorHAnsi"/>
+                <w:szCs w:val="22"/>
+              </w:rPr>
+              <w:t xml:space="preserve">“Coxa\s’ Bazar”)    </w:t>
+            </w:r>
+            <w:r>
+              <w:rPr>
+                <w:rFonts w:cstheme="minorHAnsi"/>
+                <w:szCs w:val="22"/>
+                <w:highlight w:val="yellow"/>
+              </w:rPr>
+              <w:t>d. alert(“Cox’s Bazar”)</w:t>
+            </w:r>
+            <w:r>
+              <w:rPr>
+                <w:rFonts w:cstheme="minorHAnsi"/>
+                <w:szCs w:val="22"/>
+              </w:rPr>
+              <w:t xml:space="preserve">   </w:t>
             </w:r>
           </w:p>
         </w:tc>
@@ -1003,6 +1046,7 @@
               </w:rPr>
             </w:pPr>
             <w:proofErr w:type="spellStart"/>
+            <w:proofErr w:type="gramStart"/>
             <w:r>
               <w:rPr>
                 <w:rFonts w:cstheme="minorHAnsi"/>
@@ -1011,6 +1055,7 @@
               <w:t>document.write</w:t>
             </w:r>
             <w:proofErr w:type="spellEnd"/>
+            <w:proofErr w:type="gramEnd"/>
             <w:r>
               <w:rPr>
                 <w:rFonts w:cstheme="minorHAnsi"/>
@@ -1061,12 +1106,21 @@
                 <w:szCs w:val="22"/>
               </w:rPr>
             </w:pPr>
-            <w:r>
-              <w:rPr>
-                <w:rFonts w:cstheme="minorHAnsi"/>
-                <w:szCs w:val="22"/>
-              </w:rPr>
-              <w:t xml:space="preserve">315  b. </w:t>
+            <w:proofErr w:type="gramStart"/>
+            <w:r>
+              <w:rPr>
+                <w:rFonts w:cstheme="minorHAnsi"/>
+                <w:szCs w:val="22"/>
+              </w:rPr>
+              <w:t>315  b.</w:t>
+            </w:r>
+            <w:proofErr w:type="gramEnd"/>
+            <w:r>
+              <w:rPr>
+                <w:rFonts w:cstheme="minorHAnsi"/>
+                <w:szCs w:val="22"/>
+              </w:rPr>
+              <w:t xml:space="preserve"> </w:t>
             </w:r>
             <w:r>
               <w:rPr>
@@ -1196,6 +1250,7 @@
               <w:t xml:space="preserve">a. </w:t>
             </w:r>
             <w:proofErr w:type="spellStart"/>
+            <w:proofErr w:type="gramStart"/>
             <w:r>
               <w:rPr>
                 <w:rFonts w:cstheme="minorHAnsi"/>
@@ -1218,6 +1273,7 @@
               <w:t>ment.write</w:t>
             </w:r>
             <w:proofErr w:type="spellEnd"/>
+            <w:proofErr w:type="gramEnd"/>
             <w:r>
               <w:rPr>
                 <w:rFonts w:cstheme="minorHAnsi"/>
@@ -1386,7 +1442,25 @@
                 <w:szCs w:val="22"/>
                 <w:highlight w:val="yellow"/>
               </w:rPr>
-              <w:t xml:space="preserve"> = new Array[1,2,3]   b. </w:t>
+              <w:t xml:space="preserve"> = new </w:t>
+            </w:r>
+            <w:proofErr w:type="gramStart"/>
+            <w:r>
+              <w:rPr>
+                <w:rFonts w:cstheme="minorHAnsi"/>
+                <w:szCs w:val="22"/>
+                <w:highlight w:val="yellow"/>
+              </w:rPr>
+              <w:t>Array[</w:t>
+            </w:r>
+            <w:proofErr w:type="gramEnd"/>
+            <w:r>
+              <w:rPr>
+                <w:rFonts w:cstheme="minorHAnsi"/>
+                <w:szCs w:val="22"/>
+                <w:highlight w:val="yellow"/>
+              </w:rPr>
+              <w:t xml:space="preserve">1,2,3]   b. </w:t>
             </w:r>
             <w:proofErr w:type="spellStart"/>
             <w:r>
@@ -1435,7 +1509,23 @@
                 <w:rFonts w:cstheme="minorHAnsi"/>
                 <w:szCs w:val="22"/>
               </w:rPr>
-              <w:t xml:space="preserve"> = new Array(1,2,3)  d.  </w:t>
+              <w:t xml:space="preserve"> = new </w:t>
+            </w:r>
+            <w:proofErr w:type="gramStart"/>
+            <w:r>
+              <w:rPr>
+                <w:rFonts w:cstheme="minorHAnsi"/>
+                <w:szCs w:val="22"/>
+              </w:rPr>
+              <w:t>Array(</w:t>
+            </w:r>
+            <w:proofErr w:type="gramEnd"/>
+            <w:r>
+              <w:rPr>
+                <w:rFonts w:cstheme="minorHAnsi"/>
+                <w:szCs w:val="22"/>
+              </w:rPr>
+              <w:t xml:space="preserve">1,2,3)  d.  </w:t>
             </w:r>
             <w:proofErr w:type="spellStart"/>
             <w:r>
@@ -1506,27 +1596,45 @@
                 <w:szCs w:val="22"/>
               </w:rPr>
             </w:pPr>
-            <w:r>
-              <w:rPr>
-                <w:rFonts w:cstheme="minorHAnsi"/>
-                <w:szCs w:val="22"/>
-              </w:rPr>
-              <w:t>var  a=10, b=”20 pcs”;</w:t>
-            </w:r>
-          </w:p>
-          <w:p>
-            <w:pPr>
-              <w:rPr>
-                <w:rFonts w:cstheme="minorHAnsi"/>
-                <w:szCs w:val="22"/>
-              </w:rPr>
-            </w:pPr>
-            <w:r>
-              <w:rPr>
-                <w:rFonts w:cstheme="minorHAnsi"/>
-                <w:szCs w:val="22"/>
-              </w:rPr>
-              <w:t>var  c= a*b;</w:t>
+            <w:proofErr w:type="gramStart"/>
+            <w:r>
+              <w:rPr>
+                <w:rFonts w:cstheme="minorHAnsi"/>
+                <w:szCs w:val="22"/>
+              </w:rPr>
+              <w:t>var  a</w:t>
+            </w:r>
+            <w:proofErr w:type="gramEnd"/>
+            <w:r>
+              <w:rPr>
+                <w:rFonts w:cstheme="minorHAnsi"/>
+                <w:szCs w:val="22"/>
+              </w:rPr>
+              <w:t>=10, b=”20 pcs”;</w:t>
+            </w:r>
+          </w:p>
+          <w:p>
+            <w:pPr>
+              <w:rPr>
+                <w:rFonts w:cstheme="minorHAnsi"/>
+                <w:szCs w:val="22"/>
+              </w:rPr>
+            </w:pPr>
+            <w:proofErr w:type="gramStart"/>
+            <w:r>
+              <w:rPr>
+                <w:rFonts w:cstheme="minorHAnsi"/>
+                <w:szCs w:val="22"/>
+              </w:rPr>
+              <w:t>var  c</w:t>
+            </w:r>
+            <w:proofErr w:type="gramEnd"/>
+            <w:r>
+              <w:rPr>
+                <w:rFonts w:cstheme="minorHAnsi"/>
+                <w:szCs w:val="22"/>
+              </w:rPr>
+              <w:t>= a*b;</w:t>
             </w:r>
           </w:p>
           <w:p>
@@ -1537,6 +1645,7 @@
               </w:rPr>
             </w:pPr>
             <w:proofErr w:type="spellStart"/>
+            <w:proofErr w:type="gramStart"/>
             <w:r>
               <w:rPr>
                 <w:rFonts w:cstheme="minorHAnsi"/>
@@ -1545,6 +1654,7 @@
               <w:t>document.write</w:t>
             </w:r>
             <w:proofErr w:type="spellEnd"/>
+            <w:proofErr w:type="gramEnd"/>
             <w:r>
               <w:rPr>
                 <w:rFonts w:cstheme="minorHAnsi"/>
@@ -1632,12 +1742,21 @@
                 <w:szCs w:val="22"/>
               </w:rPr>
             </w:pPr>
-            <w:r>
-              <w:rPr>
-                <w:rFonts w:cstheme="minorHAnsi"/>
-                <w:szCs w:val="22"/>
-              </w:rPr>
-              <w:t>var  str = “Java Programming”;</w:t>
+            <w:proofErr w:type="gramStart"/>
+            <w:r>
+              <w:rPr>
+                <w:rFonts w:cstheme="minorHAnsi"/>
+                <w:szCs w:val="22"/>
+              </w:rPr>
+              <w:t>var  str</w:t>
+            </w:r>
+            <w:proofErr w:type="gramEnd"/>
+            <w:r>
+              <w:rPr>
+                <w:rFonts w:cstheme="minorHAnsi"/>
+                <w:szCs w:val="22"/>
+              </w:rPr>
+              <w:t xml:space="preserve"> = “Java Programming”;</w:t>
             </w:r>
           </w:p>
           <w:p>
@@ -1655,6 +1774,7 @@
               <w:t xml:space="preserve">str = </w:t>
             </w:r>
             <w:proofErr w:type="spellStart"/>
+            <w:proofErr w:type="gramStart"/>
             <w:r>
               <w:rPr>
                 <w:rFonts w:cstheme="minorHAnsi"/>
@@ -1663,6 +1783,7 @@
               <w:t>str.replace</w:t>
             </w:r>
             <w:proofErr w:type="spellEnd"/>
+            <w:proofErr w:type="gramEnd"/>
             <w:r>
               <w:rPr>
                 <w:rFonts w:cstheme="minorHAnsi"/>
@@ -1702,6 +1823,7 @@
               </w:rPr>
             </w:pPr>
             <w:proofErr w:type="spellStart"/>
+            <w:proofErr w:type="gramStart"/>
             <w:r>
               <w:rPr>
                 <w:rFonts w:cstheme="minorHAnsi"/>
@@ -1710,6 +1832,7 @@
               <w:t>document.write</w:t>
             </w:r>
             <w:proofErr w:type="spellEnd"/>
+            <w:proofErr w:type="gramEnd"/>
             <w:r>
               <w:rPr>
                 <w:rFonts w:cstheme="minorHAnsi"/>
@@ -1871,7 +1994,23 @@
                 <w:rFonts w:cstheme="minorHAnsi"/>
                 <w:szCs w:val="22"/>
               </w:rPr>
-              <w:t xml:space="preserve">, What does </w:t>
+              <w:t xml:space="preserve">, </w:t>
+            </w:r>
+            <w:proofErr w:type="gramStart"/>
+            <w:r>
+              <w:rPr>
+                <w:rFonts w:cstheme="minorHAnsi"/>
+                <w:szCs w:val="22"/>
+              </w:rPr>
+              <w:t>What</w:t>
+            </w:r>
+            <w:proofErr w:type="gramEnd"/>
+            <w:r>
+              <w:rPr>
+                <w:rFonts w:cstheme="minorHAnsi"/>
+                <w:szCs w:val="22"/>
+              </w:rPr>
+              <w:t xml:space="preserve"> does </w:t>
             </w:r>
             <w:proofErr w:type="spellStart"/>
             <w:r>
@@ -2053,6 +2192,7 @@
               <w:t>function x(</w:t>
             </w:r>
             <w:proofErr w:type="spellStart"/>
+            <w:proofErr w:type="gramStart"/>
             <w:r>
               <w:rPr>
                 <w:rFonts w:cstheme="minorHAnsi"/>
@@ -2061,6 +2201,7 @@
               <w:t>y,z</w:t>
             </w:r>
             <w:proofErr w:type="spellEnd"/>
+            <w:proofErr w:type="gramEnd"/>
             <w:r>
               <w:rPr>
                 <w:rFonts w:cstheme="minorHAnsi"/>
@@ -2097,7 +2238,15 @@
                 <w:rFonts w:cstheme="minorHAnsi"/>
                 <w:szCs w:val="22"/>
               </w:rPr>
-              <w:t>x(“java”,”</w:t>
+              <w:t>x(“java”</w:t>
+            </w:r>
+            <w:proofErr w:type="gramStart"/>
+            <w:r>
+              <w:rPr>
+                <w:rFonts w:cstheme="minorHAnsi"/>
+                <w:szCs w:val="22"/>
+              </w:rPr>
+              <w:t>,”</w:t>
             </w:r>
             <w:proofErr w:type="spellStart"/>
             <w:r>
@@ -2108,6 +2257,7 @@
               <w:t>Datapark</w:t>
             </w:r>
             <w:proofErr w:type="spellEnd"/>
+            <w:proofErr w:type="gramEnd"/>
             <w:r>
               <w:rPr>
                 <w:rFonts w:cstheme="minorHAnsi"/>
@@ -2415,6 +2565,7 @@
               </w:rPr>
             </w:pPr>
             <w:proofErr w:type="spellStart"/>
+            <w:proofErr w:type="gramStart"/>
             <w:r>
               <w:rPr>
                 <w:rFonts w:cstheme="minorHAnsi"/>
@@ -2423,6 +2574,7 @@
               <w:t>document.write</w:t>
             </w:r>
             <w:proofErr w:type="spellEnd"/>
+            <w:proofErr w:type="gramEnd"/>
             <w:r>
               <w:rPr>
                 <w:rFonts w:cstheme="minorHAnsi"/>
@@ -2442,7 +2594,30 @@
                 <w:rFonts w:cstheme="minorHAnsi"/>
                 <w:szCs w:val="22"/>
               </w:rPr>
-              <w:t xml:space="preserve"> Tk”);</w:t>
+              <w:t xml:space="preserve"> </w:t>
+            </w:r>
+            <w:proofErr w:type="spellStart"/>
+            <w:r>
+              <w:rPr>
+                <w:rFonts w:cstheme="minorHAnsi"/>
+                <w:szCs w:val="22"/>
+              </w:rPr>
+              <w:t>t</w:t>
+            </w:r>
+            <w:r>
+              <w:rPr>
+                <w:rFonts w:cstheme="minorHAnsi"/>
+                <w:szCs w:val="22"/>
+              </w:rPr>
+              <w:t>k</w:t>
+            </w:r>
+            <w:proofErr w:type="spellEnd"/>
+            <w:r>
+              <w:rPr>
+                <w:rFonts w:cstheme="minorHAnsi"/>
+                <w:szCs w:val="22"/>
+              </w:rPr>
+              <w:t>”);</w:t>
             </w:r>
           </w:p>
           <w:p>
@@ -2631,22 +2806,47 @@
                 <w:rFonts w:cstheme="minorHAnsi"/>
                 <w:szCs w:val="22"/>
               </w:rPr>
-              <w:t>function test()</w:t>
-            </w:r>
-          </w:p>
-          <w:p>
-            <w:pPr>
-              <w:rPr>
-                <w:rFonts w:cstheme="minorHAnsi"/>
-                <w:szCs w:val="22"/>
-              </w:rPr>
-            </w:pPr>
-            <w:r>
-              <w:rPr>
-                <w:rFonts w:cstheme="minorHAnsi"/>
-                <w:szCs w:val="22"/>
-              </w:rPr>
-              <w:t>{ var b = ”</w:t>
+              <w:t xml:space="preserve">function </w:t>
+            </w:r>
+            <w:proofErr w:type="gramStart"/>
+            <w:r>
+              <w:rPr>
+                <w:rFonts w:cstheme="minorHAnsi"/>
+                <w:szCs w:val="22"/>
+              </w:rPr>
+              <w:t>test(</w:t>
+            </w:r>
+            <w:proofErr w:type="gramEnd"/>
+            <w:r>
+              <w:rPr>
+                <w:rFonts w:cstheme="minorHAnsi"/>
+                <w:szCs w:val="22"/>
+              </w:rPr>
+              <w:t>)</w:t>
+            </w:r>
+          </w:p>
+          <w:p>
+            <w:pPr>
+              <w:rPr>
+                <w:rFonts w:cstheme="minorHAnsi"/>
+                <w:szCs w:val="22"/>
+              </w:rPr>
+            </w:pPr>
+            <w:proofErr w:type="gramStart"/>
+            <w:r>
+              <w:rPr>
+                <w:rFonts w:cstheme="minorHAnsi"/>
+                <w:szCs w:val="22"/>
+              </w:rPr>
+              <w:t>{ var</w:t>
+            </w:r>
+            <w:proofErr w:type="gramEnd"/>
+            <w:r>
+              <w:rPr>
+                <w:rFonts w:cstheme="minorHAnsi"/>
+                <w:szCs w:val="22"/>
+              </w:rPr>
+              <w:t xml:space="preserve"> b = ”</w:t>
             </w:r>
             <w:proofErr w:type="spellStart"/>
             <w:r>
@@ -2823,6 +3023,7 @@
               </w:rPr>
             </w:pPr>
             <w:proofErr w:type="spellStart"/>
+            <w:proofErr w:type="gramStart"/>
             <w:r>
               <w:rPr>
                 <w:rFonts w:cstheme="minorHAnsi"/>
@@ -2831,6 +3032,7 @@
               <w:t>document.write</w:t>
             </w:r>
             <w:proofErr w:type="spellEnd"/>
+            <w:proofErr w:type="gramEnd"/>
             <w:r>
               <w:rPr>
                 <w:rFonts w:cstheme="minorHAnsi"/>
@@ -2861,6 +3063,7 @@
               </w:rPr>
             </w:pPr>
             <w:proofErr w:type="spellStart"/>
+            <w:proofErr w:type="gramStart"/>
             <w:r>
               <w:rPr>
                 <w:rFonts w:cstheme="minorHAnsi"/>
@@ -2869,6 +3072,7 @@
               <w:t>document.write</w:t>
             </w:r>
             <w:proofErr w:type="spellEnd"/>
+            <w:proofErr w:type="gramEnd"/>
             <w:r>
               <w:rPr>
                 <w:rFonts w:cstheme="minorHAnsi"/>
@@ -3080,6 +3284,29 @@
                 <w:rFonts w:cstheme="minorHAnsi"/>
                 <w:szCs w:val="22"/>
               </w:rPr>
+              <w:t>”</w:t>
+            </w:r>
+            <w:proofErr w:type="gramStart"/>
+            <w:r>
+              <w:rPr>
+                <w:rFonts w:cstheme="minorHAnsi"/>
+                <w:szCs w:val="22"/>
+              </w:rPr>
+              <w:t>,”</w:t>
+            </w:r>
+            <w:r>
+              <w:rPr>
+                <w:rFonts w:cstheme="minorHAnsi"/>
+                <w:szCs w:val="22"/>
+              </w:rPr>
+              <w:t>Anwar</w:t>
+            </w:r>
+            <w:proofErr w:type="gramEnd"/>
+            <w:r>
+              <w:rPr>
+                <w:rFonts w:cstheme="minorHAnsi"/>
+                <w:szCs w:val="22"/>
+              </w:rPr>
               <w:t>”,”</w:t>
             </w:r>
             <w:r>
@@ -3087,7 +3314,7 @@
                 <w:rFonts w:cstheme="minorHAnsi"/>
                 <w:szCs w:val="22"/>
               </w:rPr>
-              <w:t>Anwar</w:t>
+              <w:t>Al-Amin</w:t>
             </w:r>
             <w:r>
               <w:rPr>
@@ -3101,20 +3328,6 @@
                 <w:rFonts w:cstheme="minorHAnsi"/>
                 <w:szCs w:val="22"/>
               </w:rPr>
-              <w:t>Al-Amin</w:t>
-            </w:r>
-            <w:r>
-              <w:rPr>
-                <w:rFonts w:cstheme="minorHAnsi"/>
-                <w:szCs w:val="22"/>
-              </w:rPr>
-              <w:t>”,”</w:t>
-            </w:r>
-            <w:r>
-              <w:rPr>
-                <w:rFonts w:cstheme="minorHAnsi"/>
-                <w:szCs w:val="22"/>
-              </w:rPr>
               <w:t>Tanvir</w:t>
             </w:r>
             <w:proofErr w:type="spellEnd"/>
@@ -3134,6 +3347,7 @@
               </w:rPr>
             </w:pPr>
             <w:proofErr w:type="spellStart"/>
+            <w:proofErr w:type="gramStart"/>
             <w:r>
               <w:rPr>
                 <w:rFonts w:cstheme="minorHAnsi"/>
@@ -3142,6 +3356,7 @@
               <w:t>document.write</w:t>
             </w:r>
             <w:proofErr w:type="spellEnd"/>
+            <w:proofErr w:type="gramEnd"/>
             <w:r>
               <w:rPr>
                 <w:rFonts w:cstheme="minorHAnsi"/>
@@ -3320,6 +3535,7 @@
               <w:t xml:space="preserve">a. </w:t>
             </w:r>
             <w:proofErr w:type="spellStart"/>
+            <w:proofErr w:type="gramStart"/>
             <w:r>
               <w:rPr>
                 <w:rFonts w:cstheme="minorHAnsi"/>
@@ -3328,6 +3544,7 @@
               <w:t>document.write</w:t>
             </w:r>
             <w:proofErr w:type="spellEnd"/>
+            <w:proofErr w:type="gramEnd"/>
             <w:r>
               <w:rPr>
                 <w:rFonts w:cstheme="minorHAnsi"/>
@@ -3367,6 +3584,7 @@
               <w:t xml:space="preserve">c. </w:t>
             </w:r>
             <w:proofErr w:type="spellStart"/>
+            <w:proofErr w:type="gramStart"/>
             <w:r>
               <w:rPr>
                 <w:rFonts w:cstheme="minorHAnsi"/>
@@ -3380,7 +3598,15 @@
                 <w:rFonts w:cstheme="minorHAnsi"/>
                 <w:szCs w:val="22"/>
               </w:rPr>
-              <w:t xml:space="preserve">()                           </w:t>
+              <w:t>(</w:t>
+            </w:r>
+            <w:proofErr w:type="gramEnd"/>
+            <w:r>
+              <w:rPr>
+                <w:rFonts w:cstheme="minorHAnsi"/>
+                <w:szCs w:val="22"/>
+              </w:rPr>
+              <w:t xml:space="preserve">)                           </w:t>
             </w:r>
             <w:r>
               <w:rPr>
@@ -3531,6 +3757,7 @@
               </w:rPr>
             </w:pPr>
             <w:proofErr w:type="spellStart"/>
+            <w:proofErr w:type="gramStart"/>
             <w:r>
               <w:rPr>
                 <w:rFonts w:cstheme="minorHAnsi"/>
@@ -3539,6 +3766,7 @@
               <w:t>document.write</w:t>
             </w:r>
             <w:proofErr w:type="spellEnd"/>
+            <w:proofErr w:type="gramEnd"/>
             <w:r>
               <w:rPr>
                 <w:rFonts w:cstheme="minorHAnsi"/>
@@ -3891,42 +4119,83 @@
                 <w:szCs w:val="22"/>
               </w:rPr>
             </w:pPr>
-            <w:r>
-              <w:rPr>
-                <w:rFonts w:cstheme="minorHAnsi"/>
-                <w:szCs w:val="22"/>
-              </w:rPr>
-              <w:t>{  case A: alert(“1”); break;</w:t>
-            </w:r>
-          </w:p>
-          <w:p>
-            <w:pPr>
-              <w:rPr>
-                <w:rFonts w:cstheme="minorHAnsi"/>
-                <w:szCs w:val="22"/>
-              </w:rPr>
-            </w:pPr>
-            <w:r>
-              <w:rPr>
-                <w:rFonts w:cstheme="minorHAnsi"/>
-                <w:szCs w:val="22"/>
-              </w:rPr>
-              <w:t xml:space="preserve">    case B: alert(“2”); break;</w:t>
-            </w:r>
-          </w:p>
-          <w:p>
-            <w:pPr>
-              <w:rPr>
-                <w:rFonts w:cstheme="minorHAnsi"/>
-                <w:szCs w:val="22"/>
-              </w:rPr>
-            </w:pPr>
-            <w:r>
-              <w:rPr>
-                <w:rFonts w:cstheme="minorHAnsi"/>
-                <w:szCs w:val="22"/>
-              </w:rPr>
-              <w:t xml:space="preserve">    default: alert(“3”);</w:t>
+            <w:proofErr w:type="gramStart"/>
+            <w:r>
+              <w:rPr>
+                <w:rFonts w:cstheme="minorHAnsi"/>
+                <w:szCs w:val="22"/>
+              </w:rPr>
+              <w:t>{  case</w:t>
+            </w:r>
+            <w:proofErr w:type="gramEnd"/>
+            <w:r>
+              <w:rPr>
+                <w:rFonts w:cstheme="minorHAnsi"/>
+                <w:szCs w:val="22"/>
+              </w:rPr>
+              <w:t xml:space="preserve"> A: alert(“1”); break;</w:t>
+            </w:r>
+          </w:p>
+          <w:p>
+            <w:pPr>
+              <w:rPr>
+                <w:rFonts w:cstheme="minorHAnsi"/>
+                <w:szCs w:val="22"/>
+              </w:rPr>
+            </w:pPr>
+            <w:r>
+              <w:rPr>
+                <w:rFonts w:cstheme="minorHAnsi"/>
+                <w:szCs w:val="22"/>
+              </w:rPr>
+              <w:t xml:space="preserve">    case B: </w:t>
+            </w:r>
+            <w:proofErr w:type="gramStart"/>
+            <w:r>
+              <w:rPr>
+                <w:rFonts w:cstheme="minorHAnsi"/>
+                <w:szCs w:val="22"/>
+              </w:rPr>
+              <w:t>alert(</w:t>
+            </w:r>
+            <w:proofErr w:type="gramEnd"/>
+            <w:r>
+              <w:rPr>
+                <w:rFonts w:cstheme="minorHAnsi"/>
+                <w:szCs w:val="22"/>
+              </w:rPr>
+              <w:t>“2”); break;</w:t>
+            </w:r>
+          </w:p>
+          <w:p>
+            <w:pPr>
+              <w:rPr>
+                <w:rFonts w:cstheme="minorHAnsi"/>
+                <w:szCs w:val="22"/>
+              </w:rPr>
+            </w:pPr>
+            <w:r>
+              <w:rPr>
+                <w:rFonts w:cstheme="minorHAnsi"/>
+                <w:szCs w:val="22"/>
+              </w:rPr>
+              <w:t xml:space="preserve">    default: </w:t>
+            </w:r>
+            <w:proofErr w:type="gramStart"/>
+            <w:r>
+              <w:rPr>
+                <w:rFonts w:cstheme="minorHAnsi"/>
+                <w:szCs w:val="22"/>
+              </w:rPr>
+              <w:t>alert(</w:t>
+            </w:r>
+            <w:proofErr w:type="gramEnd"/>
+            <w:r>
+              <w:rPr>
+                <w:rFonts w:cstheme="minorHAnsi"/>
+                <w:szCs w:val="22"/>
+              </w:rPr>
+              <w:t>“3”);</w:t>
             </w:r>
           </w:p>
           <w:p>
@@ -4065,7 +4334,7 @@
 </file>
 
 <file path=word/endnotes.xml><?xml version="1.0" encoding="utf-8"?>
-<w:endnotes xmlns:wpc="http://schemas.microsoft.com/office/word/2010/wordprocessingCanvas" xmlns:cx="http://schemas.microsoft.com/office/drawing/2014/chartex" xmlns:cx1="http://schemas.microsoft.com/office/drawing/2015/9/8/chartex" xmlns:cx2="http://schemas.microsoft.com/office/drawing/2015/10/21/chartex" xmlns:cx3="http://schemas.microsoft.com/office/drawing/2016/5/9/chartex" xmlns:cx4="http://schemas.microsoft.com/office/drawing/2016/5/10/chartex" xmlns:cx5="http://schemas.microsoft.com/office/drawing/2016/5/11/chartex" xmlns:cx6="http://schemas.microsoft.com/office/drawing/2016/5/12/chartex" xmlns:cx7="http://schemas.microsoft.com/office/drawing/2016/5/13/chartex" xmlns:cx8="http://schemas.microsoft.com/office/drawing/2016/5/14/chartex" xmlns:mc="http://schemas.openxmlformats.org/markup-compatibility/2006" xmlns:aink="http://schemas.microsoft.com/office/drawing/2016/ink" xmlns:am3d="http://schemas.microsoft.com/office/drawing/2017/model3d" xmlns:o="urn:schemas-microsoft-com:office:office" xmlns:r="http://schemas.openxmlformats.org/officeDocument/2006/relationships" xmlns:m="http://schemas.openxmlformats.org/officeDocument/2006/math" xmlns:v="urn:schemas-microsoft-com:vml" xmlns:wp14="http://schemas.microsoft.com/office/word/2010/wordprocessingDrawing" xmlns:wp="http://schemas.openxmlformats.org/drawingml/2006/wordprocessingDrawing" xmlns:w10="urn:schemas-microsoft-com:office:word" xmlns:w="http://schemas.openxmlformats.org/wordprocessingml/2006/main" xmlns:w14="http://schemas.microsoft.com/office/word/2010/wordml" xmlns:w15="http://schemas.microsoft.com/office/word/2012/wordml" xmlns:w16cex="http://schemas.microsoft.com/office/word/2018/wordml/cex" xmlns:w16cid="http://schemas.microsoft.com/office/word/2016/wordml/cid" xmlns:w16="http://schemas.microsoft.com/office/word/2018/wordml" xmlns:w16se="http://schemas.microsoft.com/office/word/2015/wordml/symex" xmlns:wpg="http://schemas.microsoft.com/office/word/2010/wordprocessingGroup" xmlns:wpi="http://schemas.microsoft.com/office/word/2010/wordprocessingInk" xmlns:wne="http://schemas.microsoft.com/office/word/2006/wordml" xmlns:wps="http://schemas.microsoft.com/office/word/2010/wordprocessingShape" mc:Ignorable="w14 w15 w16se w16cid w16 w16cex wp14">
+<w:endnotes xmlns:wpc="http://schemas.microsoft.com/office/word/2010/wordprocessingCanvas" xmlns:cx="http://schemas.microsoft.com/office/drawing/2014/chartex" xmlns:cx1="http://schemas.microsoft.com/office/drawing/2015/9/8/chartex" xmlns:cx2="http://schemas.microsoft.com/office/drawing/2015/10/21/chartex" xmlns:cx3="http://schemas.microsoft.com/office/drawing/2016/5/9/chartex" xmlns:cx4="http://schemas.microsoft.com/office/drawing/2016/5/10/chartex" xmlns:cx5="http://schemas.microsoft.com/office/drawing/2016/5/11/chartex" xmlns:cx6="http://schemas.microsoft.com/office/drawing/2016/5/12/chartex" xmlns:cx7="http://schemas.microsoft.com/office/drawing/2016/5/13/chartex" xmlns:cx8="http://schemas.microsoft.com/office/drawing/2016/5/14/chartex" xmlns:mc="http://schemas.openxmlformats.org/markup-compatibility/2006" xmlns:aink="http://schemas.microsoft.com/office/drawing/2016/ink" xmlns:am3d="http://schemas.microsoft.com/office/drawing/2017/model3d" xmlns:o="urn:schemas-microsoft-com:office:office" xmlns:oel="http://schemas.microsoft.com/office/2019/extlst" xmlns:r="http://schemas.openxmlformats.org/officeDocument/2006/relationships" xmlns:m="http://schemas.openxmlformats.org/officeDocument/2006/math" xmlns:v="urn:schemas-microsoft-com:vml" xmlns:wp14="http://schemas.microsoft.com/office/word/2010/wordprocessingDrawing" xmlns:wp="http://schemas.openxmlformats.org/drawingml/2006/wordprocessingDrawing" xmlns:w10="urn:schemas-microsoft-com:office:word" xmlns:w="http://schemas.openxmlformats.org/wordprocessingml/2006/main" xmlns:w14="http://schemas.microsoft.com/office/word/2010/wordml" xmlns:w15="http://schemas.microsoft.com/office/word/2012/wordml" xmlns:w16cex="http://schemas.microsoft.com/office/word/2018/wordml/cex" xmlns:w16cid="http://schemas.microsoft.com/office/word/2016/wordml/cid" xmlns:w16="http://schemas.microsoft.com/office/word/2018/wordml" xmlns:w16sdtdh="http://schemas.microsoft.com/office/word/2020/wordml/sdtdatahash" xmlns:w16se="http://schemas.microsoft.com/office/word/2015/wordml/symex" xmlns:wpg="http://schemas.microsoft.com/office/word/2010/wordprocessingGroup" xmlns:wpi="http://schemas.microsoft.com/office/word/2010/wordprocessingInk" xmlns:wne="http://schemas.microsoft.com/office/word/2006/wordml" xmlns:wps="http://schemas.microsoft.com/office/word/2010/wordprocessingShape" mc:Ignorable="w14 w15 w16se w16cid w16 w16cex w16sdtdh wp14">
   <w:endnote w:type="separator" w:id="-1">
     <w:p>
       <w:pPr>
@@ -4090,7 +4359,7 @@
 </file>
 
 <file path=word/footer1.xml><?xml version="1.0" encoding="utf-8"?>
-<w:ftr xmlns:wpc="http://schemas.microsoft.com/office/word/2010/wordprocessingCanvas" xmlns:cx="http://schemas.microsoft.com/office/drawing/2014/chartex" xmlns:cx1="http://schemas.microsoft.com/office/drawing/2015/9/8/chartex" xmlns:cx2="http://schemas.microsoft.com/office/drawing/2015/10/21/chartex" xmlns:cx3="http://schemas.microsoft.com/office/drawing/2016/5/9/chartex" xmlns:cx4="http://schemas.microsoft.com/office/drawing/2016/5/10/chartex" xmlns:cx5="http://schemas.microsoft.com/office/drawing/2016/5/11/chartex" xmlns:cx6="http://schemas.microsoft.com/office/drawing/2016/5/12/chartex" xmlns:cx7="http://schemas.microsoft.com/office/drawing/2016/5/13/chartex" xmlns:cx8="http://schemas.microsoft.com/office/drawing/2016/5/14/chartex" xmlns:mc="http://schemas.openxmlformats.org/markup-compatibility/2006" xmlns:aink="http://schemas.microsoft.com/office/drawing/2016/ink" xmlns:am3d="http://schemas.microsoft.com/office/drawing/2017/model3d" xmlns:o="urn:schemas-microsoft-com:office:office" xmlns:r="http://schemas.openxmlformats.org/officeDocument/2006/relationships" xmlns:m="http://schemas.openxmlformats.org/officeDocument/2006/math" xmlns:v="urn:schemas-microsoft-com:vml" xmlns:wp14="http://schemas.microsoft.com/office/word/2010/wordprocessingDrawing" xmlns:wp="http://schemas.openxmlformats.org/drawingml/2006/wordprocessingDrawing" xmlns:w10="urn:schemas-microsoft-com:office:word" xmlns:w="http://schemas.openxmlformats.org/wordprocessingml/2006/main" xmlns:w14="http://schemas.microsoft.com/office/word/2010/wordml" xmlns:w15="http://schemas.microsoft.com/office/word/2012/wordml" xmlns:w16cex="http://schemas.microsoft.com/office/word/2018/wordml/cex" xmlns:w16cid="http://schemas.microsoft.com/office/word/2016/wordml/cid" xmlns:w16="http://schemas.microsoft.com/office/word/2018/wordml" xmlns:w16se="http://schemas.microsoft.com/office/word/2015/wordml/symex" xmlns:wpg="http://schemas.microsoft.com/office/word/2010/wordprocessingGroup" xmlns:wpi="http://schemas.microsoft.com/office/word/2010/wordprocessingInk" xmlns:wne="http://schemas.microsoft.com/office/word/2006/wordml" xmlns:wps="http://schemas.microsoft.com/office/word/2010/wordprocessingShape" mc:Ignorable="w14 w15 w16se w16cid w16 w16cex wp14">
+<w:ftr xmlns:wpc="http://schemas.microsoft.com/office/word/2010/wordprocessingCanvas" xmlns:cx="http://schemas.microsoft.com/office/drawing/2014/chartex" xmlns:cx1="http://schemas.microsoft.com/office/drawing/2015/9/8/chartex" xmlns:cx2="http://schemas.microsoft.com/office/drawing/2015/10/21/chartex" xmlns:cx3="http://schemas.microsoft.com/office/drawing/2016/5/9/chartex" xmlns:cx4="http://schemas.microsoft.com/office/drawing/2016/5/10/chartex" xmlns:cx5="http://schemas.microsoft.com/office/drawing/2016/5/11/chartex" xmlns:cx6="http://schemas.microsoft.com/office/drawing/2016/5/12/chartex" xmlns:cx7="http://schemas.microsoft.com/office/drawing/2016/5/13/chartex" xmlns:cx8="http://schemas.microsoft.com/office/drawing/2016/5/14/chartex" xmlns:mc="http://schemas.openxmlformats.org/markup-compatibility/2006" xmlns:aink="http://schemas.microsoft.com/office/drawing/2016/ink" xmlns:am3d="http://schemas.microsoft.com/office/drawing/2017/model3d" xmlns:o="urn:schemas-microsoft-com:office:office" xmlns:oel="http://schemas.microsoft.com/office/2019/extlst" xmlns:r="http://schemas.openxmlformats.org/officeDocument/2006/relationships" xmlns:m="http://schemas.openxmlformats.org/officeDocument/2006/math" xmlns:v="urn:schemas-microsoft-com:vml" xmlns:wp14="http://schemas.microsoft.com/office/word/2010/wordprocessingDrawing" xmlns:wp="http://schemas.openxmlformats.org/drawingml/2006/wordprocessingDrawing" xmlns:w10="urn:schemas-microsoft-com:office:word" xmlns:w="http://schemas.openxmlformats.org/wordprocessingml/2006/main" xmlns:w14="http://schemas.microsoft.com/office/word/2010/wordml" xmlns:w15="http://schemas.microsoft.com/office/word/2012/wordml" xmlns:w16cex="http://schemas.microsoft.com/office/word/2018/wordml/cex" xmlns:w16cid="http://schemas.microsoft.com/office/word/2016/wordml/cid" xmlns:w16="http://schemas.microsoft.com/office/word/2018/wordml" xmlns:w16sdtdh="http://schemas.microsoft.com/office/word/2020/wordml/sdtdatahash" xmlns:w16se="http://schemas.microsoft.com/office/word/2015/wordml/symex" xmlns:wpg="http://schemas.microsoft.com/office/word/2010/wordprocessingGroup" xmlns:wpi="http://schemas.microsoft.com/office/word/2010/wordprocessingInk" xmlns:wne="http://schemas.microsoft.com/office/word/2006/wordml" xmlns:wps="http://schemas.microsoft.com/office/word/2010/wordprocessingShape" mc:Ignorable="w14 w15 w16se w16cid w16 w16cex w16sdtdh wp14">
   <w:p>
     <w:pPr>
       <w:pStyle w:val="Footer"/>
@@ -4108,7 +4377,7 @@
       <w:rPr>
         <w:noProof/>
       </w:rPr>
-      <w:t>Tuesday, November 17, 2020</w:t>
+      <w:t>Sunday, June 18, 2023</w:t>
     </w:r>
     <w:r>
       <w:fldChar w:fldCharType="end"/>
@@ -4159,7 +4428,7 @@
 </file>
 
 <file path=word/footnotes.xml><?xml version="1.0" encoding="utf-8"?>
-<w:footnotes xmlns:wpc="http://schemas.microsoft.com/office/word/2010/wordprocessingCanvas" xmlns:cx="http://schemas.microsoft.com/office/drawing/2014/chartex" xmlns:cx1="http://schemas.microsoft.com/office/drawing/2015/9/8/chartex" xmlns:cx2="http://schemas.microsoft.com/office/drawing/2015/10/21/chartex" xmlns:cx3="http://schemas.microsoft.com/office/drawing/2016/5/9/chartex" xmlns:cx4="http://schemas.microsoft.com/office/drawing/2016/5/10/chartex" xmlns:cx5="http://schemas.microsoft.com/office/drawing/2016/5/11/chartex" xmlns:cx6="http://schemas.microsoft.com/office/drawing/2016/5/12/chartex" xmlns:cx7="http://schemas.microsoft.com/office/drawing/2016/5/13/chartex" xmlns:cx8="http://schemas.microsoft.com/office/drawing/2016/5/14/chartex" xmlns:mc="http://schemas.openxmlformats.org/markup-compatibility/2006" xmlns:aink="http://schemas.microsoft.com/office/drawing/2016/ink" xmlns:am3d="http://schemas.microsoft.com/office/drawing/2017/model3d" xmlns:o="urn:schemas-microsoft-com:office:office" xmlns:r="http://schemas.openxmlformats.org/officeDocument/2006/relationships" xmlns:m="http://schemas.openxmlformats.org/officeDocument/2006/math" xmlns:v="urn:schemas-microsoft-com:vml" xmlns:wp14="http://schemas.microsoft.com/office/word/2010/wordprocessingDrawing" xmlns:wp="http://schemas.openxmlformats.org/drawingml/2006/wordprocessingDrawing" xmlns:w10="urn:schemas-microsoft-com:office:word" xmlns:w="http://schemas.openxmlformats.org/wordprocessingml/2006/main" xmlns:w14="http://schemas.microsoft.com/office/word/2010/wordml" xmlns:w15="http://schemas.microsoft.com/office/word/2012/wordml" xmlns:w16cex="http://schemas.microsoft.com/office/word/2018/wordml/cex" xmlns:w16cid="http://schemas.microsoft.com/office/word/2016/wordml/cid" xmlns:w16="http://schemas.microsoft.com/office/word/2018/wordml" xmlns:w16se="http://schemas.microsoft.com/office/word/2015/wordml/symex" xmlns:wpg="http://schemas.microsoft.com/office/word/2010/wordprocessingGroup" xmlns:wpi="http://schemas.microsoft.com/office/word/2010/wordprocessingInk" xmlns:wne="http://schemas.microsoft.com/office/word/2006/wordml" xmlns:wps="http://schemas.microsoft.com/office/word/2010/wordprocessingShape" mc:Ignorable="w14 w15 w16se w16cid w16 w16cex wp14">
+<w:footnotes xmlns:wpc="http://schemas.microsoft.com/office/word/2010/wordprocessingCanvas" xmlns:cx="http://schemas.microsoft.com/office/drawing/2014/chartex" xmlns:cx1="http://schemas.microsoft.com/office/drawing/2015/9/8/chartex" xmlns:cx2="http://schemas.microsoft.com/office/drawing/2015/10/21/chartex" xmlns:cx3="http://schemas.microsoft.com/office/drawing/2016/5/9/chartex" xmlns:cx4="http://schemas.microsoft.com/office/drawing/2016/5/10/chartex" xmlns:cx5="http://schemas.microsoft.com/office/drawing/2016/5/11/chartex" xmlns:cx6="http://schemas.microsoft.com/office/drawing/2016/5/12/chartex" xmlns:cx7="http://schemas.microsoft.com/office/drawing/2016/5/13/chartex" xmlns:cx8="http://schemas.microsoft.com/office/drawing/2016/5/14/chartex" xmlns:mc="http://schemas.openxmlformats.org/markup-compatibility/2006" xmlns:aink="http://schemas.microsoft.com/office/drawing/2016/ink" xmlns:am3d="http://schemas.microsoft.com/office/drawing/2017/model3d" xmlns:o="urn:schemas-microsoft-com:office:office" xmlns:oel="http://schemas.microsoft.com/office/2019/extlst" xmlns:r="http://schemas.openxmlformats.org/officeDocument/2006/relationships" xmlns:m="http://schemas.openxmlformats.org/officeDocument/2006/math" xmlns:v="urn:schemas-microsoft-com:vml" xmlns:wp14="http://schemas.microsoft.com/office/word/2010/wordprocessingDrawing" xmlns:wp="http://schemas.openxmlformats.org/drawingml/2006/wordprocessingDrawing" xmlns:w10="urn:schemas-microsoft-com:office:word" xmlns:w="http://schemas.openxmlformats.org/wordprocessingml/2006/main" xmlns:w14="http://schemas.microsoft.com/office/word/2010/wordml" xmlns:w15="http://schemas.microsoft.com/office/word/2012/wordml" xmlns:w16cex="http://schemas.microsoft.com/office/word/2018/wordml/cex" xmlns:w16cid="http://schemas.microsoft.com/office/word/2016/wordml/cid" xmlns:w16="http://schemas.microsoft.com/office/word/2018/wordml" xmlns:w16sdtdh="http://schemas.microsoft.com/office/word/2020/wordml/sdtdatahash" xmlns:w16se="http://schemas.microsoft.com/office/word/2015/wordml/symex" xmlns:wpg="http://schemas.microsoft.com/office/word/2010/wordprocessingGroup" xmlns:wpi="http://schemas.microsoft.com/office/word/2010/wordprocessingInk" xmlns:wne="http://schemas.microsoft.com/office/word/2006/wordml" xmlns:wps="http://schemas.microsoft.com/office/word/2010/wordprocessingShape" mc:Ignorable="w14 w15 w16se w16cid w16 w16cex w16sdtdh wp14">
   <w:footnote w:type="separator" w:id="-1">
     <w:p>
       <w:pPr>
@@ -4184,7 +4453,7 @@
 </file>
 
 <file path=word/numbering.xml><?xml version="1.0" encoding="utf-8"?>
-<w:numbering xmlns:wpc="http://schemas.microsoft.com/office/word/2010/wordprocessingCanvas" xmlns:cx="http://schemas.microsoft.com/office/drawing/2014/chartex" xmlns:cx1="http://schemas.microsoft.com/office/drawing/2015/9/8/chartex" xmlns:cx2="http://schemas.microsoft.com/office/drawing/2015/10/21/chartex" xmlns:cx3="http://schemas.microsoft.com/office/drawing/2016/5/9/chartex" xmlns:cx4="http://schemas.microsoft.com/office/drawing/2016/5/10/chartex" xmlns:cx5="http://schemas.microsoft.com/office/drawing/2016/5/11/chartex" xmlns:cx6="http://schemas.microsoft.com/office/drawing/2016/5/12/chartex" xmlns:cx7="http://schemas.microsoft.com/office/drawing/2016/5/13/chartex" xmlns:cx8="http://schemas.microsoft.com/office/drawing/2016/5/14/chartex" xmlns:mc="http://schemas.openxmlformats.org/markup-compatibility/2006" xmlns:aink="http://schemas.microsoft.com/office/drawing/2016/ink" xmlns:am3d="http://schemas.microsoft.com/office/drawing/2017/model3d" xmlns:o="urn:schemas-microsoft-com:office:office" xmlns:r="http://schemas.openxmlformats.org/officeDocument/2006/relationships" xmlns:m="http://schemas.openxmlformats.org/officeDocument/2006/math" xmlns:v="urn:schemas-microsoft-com:vml" xmlns:wp14="http://schemas.microsoft.com/office/word/2010/wordprocessingDrawing" xmlns:wp="http://schemas.openxmlformats.org/drawingml/2006/wordprocessingDrawing" xmlns:w10="urn:schemas-microsoft-com:office:word" xmlns:w="http://schemas.openxmlformats.org/wordprocessingml/2006/main" xmlns:w14="http://schemas.microsoft.com/office/word/2010/wordml" xmlns:w15="http://schemas.microsoft.com/office/word/2012/wordml" xmlns:w16cex="http://schemas.microsoft.com/office/word/2018/wordml/cex" xmlns:w16cid="http://schemas.microsoft.com/office/word/2016/wordml/cid" xmlns:w16="http://schemas.microsoft.com/office/word/2018/wordml" xmlns:w16se="http://schemas.microsoft.com/office/word/2015/wordml/symex" xmlns:wpg="http://schemas.microsoft.com/office/word/2010/wordprocessingGroup" xmlns:wpi="http://schemas.microsoft.com/office/word/2010/wordprocessingInk" xmlns:wne="http://schemas.microsoft.com/office/word/2006/wordml" xmlns:wps="http://schemas.microsoft.com/office/word/2010/wordprocessingShape" mc:Ignorable="w14 w15 w16se w16cid w16 w16cex wp14">
+<w:numbering xmlns:wpc="http://schemas.microsoft.com/office/word/2010/wordprocessingCanvas" xmlns:cx="http://schemas.microsoft.com/office/drawing/2014/chartex" xmlns:cx1="http://schemas.microsoft.com/office/drawing/2015/9/8/chartex" xmlns:cx2="http://schemas.microsoft.com/office/drawing/2015/10/21/chartex" xmlns:cx3="http://schemas.microsoft.com/office/drawing/2016/5/9/chartex" xmlns:cx4="http://schemas.microsoft.com/office/drawing/2016/5/10/chartex" xmlns:cx5="http://schemas.microsoft.com/office/drawing/2016/5/11/chartex" xmlns:cx6="http://schemas.microsoft.com/office/drawing/2016/5/12/chartex" xmlns:cx7="http://schemas.microsoft.com/office/drawing/2016/5/13/chartex" xmlns:cx8="http://schemas.microsoft.com/office/drawing/2016/5/14/chartex" xmlns:mc="http://schemas.openxmlformats.org/markup-compatibility/2006" xmlns:aink="http://schemas.microsoft.com/office/drawing/2016/ink" xmlns:am3d="http://schemas.microsoft.com/office/drawing/2017/model3d" xmlns:o="urn:schemas-microsoft-com:office:office" xmlns:oel="http://schemas.microsoft.com/office/2019/extlst" xmlns:r="http://schemas.openxmlformats.org/officeDocument/2006/relationships" xmlns:m="http://schemas.openxmlformats.org/officeDocument/2006/math" xmlns:v="urn:schemas-microsoft-com:vml" xmlns:wp14="http://schemas.microsoft.com/office/word/2010/wordprocessingDrawing" xmlns:wp="http://schemas.openxmlformats.org/drawingml/2006/wordprocessingDrawing" xmlns:w10="urn:schemas-microsoft-com:office:word" xmlns:w="http://schemas.openxmlformats.org/wordprocessingml/2006/main" xmlns:w14="http://schemas.microsoft.com/office/word/2010/wordml" xmlns:w15="http://schemas.microsoft.com/office/word/2012/wordml" xmlns:w16cex="http://schemas.microsoft.com/office/word/2018/wordml/cex" xmlns:w16cid="http://schemas.microsoft.com/office/word/2016/wordml/cid" xmlns:w16="http://schemas.microsoft.com/office/word/2018/wordml" xmlns:w16sdtdh="http://schemas.microsoft.com/office/word/2020/wordml/sdtdatahash" xmlns:w16se="http://schemas.microsoft.com/office/word/2015/wordml/symex" xmlns:wpg="http://schemas.microsoft.com/office/word/2010/wordprocessingGroup" xmlns:wpi="http://schemas.microsoft.com/office/word/2010/wordprocessingInk" xmlns:wne="http://schemas.microsoft.com/office/word/2006/wordml" xmlns:wps="http://schemas.microsoft.com/office/word/2010/wordprocessingShape" mc:Ignorable="w14 w15 w16se w16cid w16 w16cex w16sdtdh wp14">
   <w:abstractNum w:abstractNumId="0" w15:restartNumberingAfterBreak="0">
     <w:nsid w:val="58EF1DAD"/>
     <w:multiLevelType w:val="hybridMultilevel"/>
@@ -4546,16 +4815,16 @@
       </w:pPr>
     </w:lvl>
   </w:abstractNum>
-  <w:num w:numId="1">
+  <w:num w:numId="1" w16cid:durableId="1051147944">
     <w:abstractNumId w:val="0"/>
   </w:num>
-  <w:num w:numId="2">
+  <w:num w:numId="2" w16cid:durableId="1646079037">
     <w:abstractNumId w:val="3"/>
   </w:num>
-  <w:num w:numId="3">
+  <w:num w:numId="3" w16cid:durableId="227377115">
     <w:abstractNumId w:val="2"/>
   </w:num>
-  <w:num w:numId="4">
+  <w:num w:numId="4" w16cid:durableId="1767113705">
     <w:abstractNumId w:val="1"/>
   </w:num>
   <w:numIdMacAtCleanup w:val="4"/>
@@ -4563,7 +4832,7 @@
 </file>
 
 <file path=word/styles.xml><?xml version="1.0" encoding="utf-8"?>
-<w:styles xmlns:mc="http://schemas.openxmlformats.org/markup-compatibility/2006" xmlns:r="http://schemas.openxmlformats.org/officeDocument/2006/relationships" xmlns:w="http://schemas.openxmlformats.org/wordprocessingml/2006/main" xmlns:w14="http://schemas.microsoft.com/office/word/2010/wordml" xmlns:w15="http://schemas.microsoft.com/office/word/2012/wordml" xmlns:w16cex="http://schemas.microsoft.com/office/word/2018/wordml/cex" xmlns:w16cid="http://schemas.microsoft.com/office/word/2016/wordml/cid" xmlns:w16="http://schemas.microsoft.com/office/word/2018/wordml" xmlns:w16se="http://schemas.microsoft.com/office/word/2015/wordml/symex" mc:Ignorable="w14 w15 w16se w16cid w16 w16cex">
+<w:styles xmlns:mc="http://schemas.openxmlformats.org/markup-compatibility/2006" xmlns:r="http://schemas.openxmlformats.org/officeDocument/2006/relationships" xmlns:w="http://schemas.openxmlformats.org/wordprocessingml/2006/main" xmlns:w14="http://schemas.microsoft.com/office/word/2010/wordml" xmlns:w15="http://schemas.microsoft.com/office/word/2012/wordml" xmlns:w16cex="http://schemas.microsoft.com/office/word/2018/wordml/cex" xmlns:w16cid="http://schemas.microsoft.com/office/word/2016/wordml/cid" xmlns:w16="http://schemas.microsoft.com/office/word/2018/wordml" xmlns:w16sdtdh="http://schemas.microsoft.com/office/word/2020/wordml/sdtdatahash" xmlns:w16se="http://schemas.microsoft.com/office/word/2015/wordml/symex" mc:Ignorable="w14 w15 w16se w16cid w16 w16cex w16sdtdh">
   <w:docDefaults>
     <w:rPrDefault>
       <w:rPr>
@@ -4685,6 +4954,7 @@
     <w:lsdException w:name="HTML Sample" w:semiHidden="1" w:unhideWhenUsed="1"/>
     <w:lsdException w:name="HTML Typewriter" w:semiHidden="1" w:unhideWhenUsed="1"/>
     <w:lsdException w:name="HTML Variable" w:semiHidden="1" w:unhideWhenUsed="1"/>
+    <w:lsdException w:name="Normal Table" w:semiHidden="1" w:unhideWhenUsed="1"/>
     <w:lsdException w:name="annotation subject" w:semiHidden="1" w:unhideWhenUsed="1"/>
     <w:lsdException w:name="No List" w:semiHidden="1" w:unhideWhenUsed="1"/>
     <w:lsdException w:name="Outline List 1" w:semiHidden="1" w:unhideWhenUsed="1"/>
@@ -4727,8 +4997,11 @@
     <w:lsdException w:name="Table Contemporary" w:semiHidden="1" w:unhideWhenUsed="1"/>
     <w:lsdException w:name="Table Elegant" w:semiHidden="1" w:unhideWhenUsed="1"/>
     <w:lsdException w:name="Table Professional" w:semiHidden="1" w:unhideWhenUsed="1"/>
+    <w:lsdException w:name="Table Subtle 1" w:semiHidden="1" w:unhideWhenUsed="1"/>
     <w:lsdException w:name="Table Subtle 2" w:semiHidden="1" w:unhideWhenUsed="1"/>
     <w:lsdException w:name="Table Web 1" w:semiHidden="1" w:unhideWhenUsed="1"/>
+    <w:lsdException w:name="Table Web 2" w:semiHidden="1" w:unhideWhenUsed="1"/>
+    <w:lsdException w:name="Table Web 3" w:semiHidden="1" w:unhideWhenUsed="1"/>
     <w:lsdException w:name="Balloon Text" w:semiHidden="1" w:unhideWhenUsed="1"/>
     <w:lsdException w:name="Table Grid" w:uiPriority="59"/>
     <w:lsdException w:name="Table Theme" w:semiHidden="1" w:unhideWhenUsed="1"/>

</xml_diff>